<commit_message>
Added the new tables and regenerate the EF classes
</commit_message>
<xml_diff>
--- a/DOC/Share Account Type.docx
+++ b/DOC/Share Account Type.docx
@@ -494,7 +494,7 @@
                 <w:rFonts w:ascii="Arial" w:eastAsia="Times New Roman" w:hAnsi="Arial" w:cs="Arial"/>
                 <w:color w:val="111111"/>
               </w:rPr>
-              <w:t>TRAN DATE</w:t>
+              <w:t>STATUS_ID</w:t>
             </w:r>
           </w:p>
         </w:tc>
@@ -534,8 +534,10 @@
                 <w:rFonts w:ascii="Arial" w:eastAsia="Times New Roman" w:hAnsi="Arial" w:cs="Arial"/>
                 <w:color w:val="111111"/>
               </w:rPr>
-              <w:t xml:space="preserve">Transaction date , the date of the transaction occurred, could be in the Past , today or even in Future (no Restriction at all) </w:t>
-            </w:r>
+              <w:t xml:space="preserve">Status ID per Each transaction </w:t>
+            </w:r>
+            <w:bookmarkStart w:id="0" w:name="_GoBack"/>
+            <w:bookmarkEnd w:id="0"/>
           </w:p>
         </w:tc>
       </w:tr>
@@ -556,7 +558,7 @@
                 <w:rFonts w:ascii="Arial" w:eastAsia="Times New Roman" w:hAnsi="Arial" w:cs="Arial"/>
                 <w:color w:val="111111"/>
               </w:rPr>
-              <w:t>SETTLMENT DATE</w:t>
+              <w:t>TRAN DATE</w:t>
             </w:r>
           </w:p>
         </w:tc>
@@ -589,65 +591,14 @@
               <w:rPr>
                 <w:rFonts w:ascii="Arial" w:eastAsia="Times New Roman" w:hAnsi="Arial" w:cs="Arial"/>
                 <w:color w:val="111111"/>
-                <w:lang w:val="en-GB" w:bidi="ar-EG"/>
-              </w:rPr>
-            </w:pPr>
-            <w:r>
-              <w:rPr>
-                <w:rFonts w:ascii="Arial" w:eastAsia="Times New Roman" w:hAnsi="Arial" w:cs="Arial"/>
-                <w:color w:val="111111"/>
-              </w:rPr>
-              <w:t xml:space="preserve">Settlement </w:t>
-            </w:r>
-            <w:r>
-              <w:rPr>
-                <w:rFonts w:ascii="Arial" w:eastAsia="Times New Roman" w:hAnsi="Arial" w:cs="Arial"/>
-                <w:color w:val="111111"/>
-              </w:rPr>
-              <w:t xml:space="preserve">date, which is the date on, the settlement of the Trade will courses, for example the user may enter transaction on (25/01) and settle it on (27/01), thus the Share account will get effected on </w:t>
-            </w:r>
-            <w:r>
-              <w:rPr>
-                <w:rFonts w:ascii="Arial" w:eastAsia="Times New Roman" w:hAnsi="Arial" w:cs="Arial"/>
-                <w:color w:val="111111"/>
-              </w:rPr>
-              <w:t>(25/01)</w:t>
-            </w:r>
-            <w:r>
-              <w:rPr>
-                <w:rFonts w:ascii="Arial" w:eastAsia="Times New Roman" w:hAnsi="Arial" w:cs="Arial"/>
-                <w:color w:val="111111"/>
-              </w:rPr>
-              <w:t xml:space="preserve">, and later on </w:t>
-            </w:r>
-            <w:r>
-              <w:rPr>
-                <w:rFonts w:ascii="Arial" w:eastAsia="Times New Roman" w:hAnsi="Arial" w:cs="Arial"/>
-                <w:color w:val="111111"/>
-              </w:rPr>
-              <w:t>(27/01)</w:t>
-            </w:r>
-            <w:r>
-              <w:rPr>
-                <w:rFonts w:ascii="Arial" w:eastAsia="Times New Roman" w:hAnsi="Arial" w:cs="Arial"/>
-                <w:color w:val="111111"/>
-              </w:rPr>
-              <w:t xml:space="preserve"> the settlement with Cash </w:t>
-            </w:r>
-            <w:r>
-              <w:rPr>
-                <w:rFonts w:ascii="Arial" w:eastAsia="Times New Roman" w:hAnsi="Arial" w:cs="Arial"/>
-                <w:color w:val="111111"/>
-              </w:rPr>
-              <w:t>Asset Account will be effected</w:t>
-            </w:r>
-            <w:r>
-              <w:rPr>
-                <w:rFonts w:ascii="Arial" w:eastAsia="Times New Roman" w:hAnsi="Arial" w:cs="Arial"/>
-                <w:color w:val="111111"/>
-                <w:lang w:val="en-GB"/>
-              </w:rPr>
-              <w:t>.</w:t>
+              </w:rPr>
+            </w:pPr>
+            <w:r>
+              <w:rPr>
+                <w:rFonts w:ascii="Arial" w:eastAsia="Times New Roman" w:hAnsi="Arial" w:cs="Arial"/>
+                <w:color w:val="111111"/>
+              </w:rPr>
+              <w:t xml:space="preserve">Transaction date , the date of the transaction occurred, could be in the Past , today or even in Future (no Restriction at all) </w:t>
             </w:r>
           </w:p>
         </w:tc>
@@ -669,7 +620,7 @@
                 <w:rFonts w:ascii="Arial" w:eastAsia="Times New Roman" w:hAnsi="Arial" w:cs="Arial"/>
                 <w:color w:val="111111"/>
               </w:rPr>
-              <w:t>Open DATE</w:t>
+              <w:t>SETTLMENT DATE</w:t>
             </w:r>
           </w:p>
         </w:tc>
@@ -689,7 +640,7 @@
                 <w:rFonts w:ascii="Arial" w:eastAsia="Times New Roman" w:hAnsi="Arial" w:cs="Arial"/>
                 <w:color w:val="111111"/>
               </w:rPr>
-              <w:t>SYS</w:t>
+              <w:t>TRAN</w:t>
             </w:r>
           </w:p>
         </w:tc>
@@ -702,14 +653,37 @@
               <w:rPr>
                 <w:rFonts w:ascii="Arial" w:eastAsia="Times New Roman" w:hAnsi="Arial" w:cs="Arial"/>
                 <w:color w:val="111111"/>
-              </w:rPr>
-            </w:pPr>
-            <w:r>
-              <w:rPr>
-                <w:rFonts w:ascii="Arial" w:eastAsia="Times New Roman" w:hAnsi="Arial" w:cs="Arial"/>
-                <w:color w:val="111111"/>
-              </w:rPr>
-              <w:t xml:space="preserve">The Open Date of the Account , first date on which a transaction occurred  </w:t>
+                <w:lang w:val="en-GB" w:bidi="ar-EG"/>
+              </w:rPr>
+            </w:pPr>
+            <w:r>
+              <w:rPr>
+                <w:rFonts w:ascii="Arial" w:eastAsia="Times New Roman" w:hAnsi="Arial" w:cs="Arial"/>
+                <w:color w:val="111111"/>
+              </w:rPr>
+              <w:t xml:space="preserve">Settlement </w:t>
+            </w:r>
+            <w:r>
+              <w:rPr>
+                <w:rFonts w:ascii="Arial" w:eastAsia="Times New Roman" w:hAnsi="Arial" w:cs="Arial"/>
+                <w:color w:val="111111"/>
+              </w:rPr>
+              <w:t xml:space="preserve">date, which is the date on, the settlement of the Trade will courses, for example the user may enter transaction on (25/01) and settle it on (27/01), thus the Share account will get effected on (25/01), and later on (27/01) the settlement with Cash </w:t>
+            </w:r>
+            <w:r>
+              <w:rPr>
+                <w:rFonts w:ascii="Arial" w:eastAsia="Times New Roman" w:hAnsi="Arial" w:cs="Arial"/>
+                <w:color w:val="111111"/>
+              </w:rPr>
+              <w:t>Asset Account will be effected</w:t>
+            </w:r>
+            <w:r>
+              <w:rPr>
+                <w:rFonts w:ascii="Arial" w:eastAsia="Times New Roman" w:hAnsi="Arial" w:cs="Arial"/>
+                <w:color w:val="111111"/>
+                <w:lang w:val="en-GB"/>
+              </w:rPr>
+              <w:t>.</w:t>
             </w:r>
           </w:p>
         </w:tc>
@@ -731,7 +705,7 @@
                 <w:rFonts w:ascii="Arial" w:eastAsia="Times New Roman" w:hAnsi="Arial" w:cs="Arial"/>
                 <w:color w:val="111111"/>
               </w:rPr>
-              <w:t>CIF_NO</w:t>
+              <w:t>Open DATE</w:t>
             </w:r>
           </w:p>
         </w:tc>
@@ -771,7 +745,7 @@
                 <w:rFonts w:ascii="Arial" w:eastAsia="Times New Roman" w:hAnsi="Arial" w:cs="Arial"/>
                 <w:color w:val="111111"/>
               </w:rPr>
-              <w:t>Owner of the Account</w:t>
+              <w:t xml:space="preserve">The Open Date of the Account , first date on which a transaction occurred  </w:t>
             </w:r>
           </w:p>
         </w:tc>
@@ -793,6 +767,68 @@
                 <w:rFonts w:ascii="Arial" w:eastAsia="Times New Roman" w:hAnsi="Arial" w:cs="Arial"/>
                 <w:color w:val="111111"/>
               </w:rPr>
+              <w:t>CIF_NO</w:t>
+            </w:r>
+          </w:p>
+        </w:tc>
+        <w:tc>
+          <w:tcPr>
+            <w:tcW w:w="934" w:type="dxa"/>
+          </w:tcPr>
+          <w:p>
+            <w:pPr>
+              <w:rPr>
+                <w:rFonts w:ascii="Arial" w:eastAsia="Times New Roman" w:hAnsi="Arial" w:cs="Arial"/>
+                <w:color w:val="111111"/>
+              </w:rPr>
+            </w:pPr>
+            <w:r>
+              <w:rPr>
+                <w:rFonts w:ascii="Arial" w:eastAsia="Times New Roman" w:hAnsi="Arial" w:cs="Arial"/>
+                <w:color w:val="111111"/>
+              </w:rPr>
+              <w:t>SYS</w:t>
+            </w:r>
+          </w:p>
+        </w:tc>
+        <w:tc>
+          <w:tcPr>
+            <w:tcW w:w="5800" w:type="dxa"/>
+          </w:tcPr>
+          <w:p>
+            <w:pPr>
+              <w:rPr>
+                <w:rFonts w:ascii="Arial" w:eastAsia="Times New Roman" w:hAnsi="Arial" w:cs="Arial"/>
+                <w:color w:val="111111"/>
+              </w:rPr>
+            </w:pPr>
+            <w:r>
+              <w:rPr>
+                <w:rFonts w:ascii="Arial" w:eastAsia="Times New Roman" w:hAnsi="Arial" w:cs="Arial"/>
+                <w:color w:val="111111"/>
+              </w:rPr>
+              <w:t>Owner of the Account</w:t>
+            </w:r>
+          </w:p>
+        </w:tc>
+      </w:tr>
+      <w:tr>
+        <w:tc>
+          <w:tcPr>
+            <w:tcW w:w="1896" w:type="dxa"/>
+          </w:tcPr>
+          <w:p>
+            <w:pPr>
+              <w:rPr>
+                <w:rFonts w:ascii="Arial" w:eastAsia="Times New Roman" w:hAnsi="Arial" w:cs="Arial"/>
+                <w:color w:val="111111"/>
+              </w:rPr>
+            </w:pPr>
+            <w:r>
+              <w:rPr>
+                <w:rFonts w:ascii="Arial" w:eastAsia="Times New Roman" w:hAnsi="Arial" w:cs="Arial"/>
+                <w:color w:val="111111"/>
+              </w:rPr>
               <w:t>Name</w:t>
             </w:r>
           </w:p>
@@ -1110,35 +1146,7 @@
                 <w:rFonts w:ascii="Arial" w:eastAsia="Times New Roman" w:hAnsi="Arial" w:cs="Arial"/>
                 <w:color w:val="111111"/>
               </w:rPr>
-              <w:t>(</w:t>
-            </w:r>
-            <w:r>
-              <w:rPr>
-                <w:rFonts w:ascii="Arial" w:eastAsia="Times New Roman" w:hAnsi="Arial" w:cs="Arial"/>
-                <w:color w:val="111111"/>
-              </w:rPr>
-              <w:t>Quantity</w:t>
-            </w:r>
-            <w:r>
-              <w:rPr>
-                <w:rFonts w:ascii="Arial" w:eastAsia="Times New Roman" w:hAnsi="Arial" w:cs="Arial"/>
-                <w:color w:val="111111"/>
-              </w:rPr>
-              <w:t xml:space="preserve"> * </w:t>
-            </w:r>
-            <w:r>
-              <w:rPr>
-                <w:rFonts w:ascii="Arial" w:eastAsia="Times New Roman" w:hAnsi="Arial" w:cs="Arial"/>
-                <w:color w:val="111111"/>
-              </w:rPr>
-              <w:t>Unit Price</w:t>
-            </w:r>
-            <w:r>
-              <w:rPr>
-                <w:rFonts w:ascii="Arial" w:eastAsia="Times New Roman" w:hAnsi="Arial" w:cs="Arial"/>
-                <w:color w:val="111111"/>
-              </w:rPr>
-              <w:t>)</w:t>
+              <w:t>(Quantity * Unit Price)</w:t>
             </w:r>
           </w:p>
         </w:tc>
@@ -1200,14 +1208,7 @@
                 <w:rFonts w:ascii="Arial" w:eastAsia="Times New Roman" w:hAnsi="Arial" w:cs="Arial"/>
                 <w:color w:val="111111"/>
               </w:rPr>
-              <w:t xml:space="preserve">The accumulative number of </w:t>
-            </w:r>
-            <w:r>
-              <w:rPr>
-                <w:rFonts w:ascii="Arial" w:eastAsia="Times New Roman" w:hAnsi="Arial" w:cs="Arial"/>
-                <w:color w:val="111111"/>
-              </w:rPr>
-              <w:t>Quantity</w:t>
+              <w:t>The accumulative number of Quantity</w:t>
             </w:r>
             <w:r>
               <w:rPr>
@@ -1237,14 +1238,7 @@
                 <w:rFonts w:ascii="Arial" w:eastAsia="Times New Roman" w:hAnsi="Arial" w:cs="Arial"/>
                 <w:color w:val="111111"/>
               </w:rPr>
-              <w:t xml:space="preserve">(BUY)  :  new QTY = OLD QTY + </w:t>
-            </w:r>
-            <w:r>
-              <w:rPr>
-                <w:rFonts w:ascii="Arial" w:eastAsia="Times New Roman" w:hAnsi="Arial" w:cs="Arial"/>
-                <w:color w:val="111111"/>
-              </w:rPr>
-              <w:t>Quantity</w:t>
+              <w:t>(BUY)  :  new QTY = OLD QTY + Quantity</w:t>
             </w:r>
             <w:r>
               <w:rPr>
@@ -1252,27 +1246,7 @@
                 <w:color w:val="111111"/>
               </w:rPr>
               <w:br/>
-            </w:r>
-            <w:r>
-              <w:rPr>
-                <w:rFonts w:ascii="Arial" w:eastAsia="Times New Roman" w:hAnsi="Arial" w:cs="Arial"/>
-                <w:color w:val="111111"/>
-              </w:rPr>
-              <w:t>(</w:t>
-            </w:r>
-            <w:r>
-              <w:rPr>
-                <w:rFonts w:ascii="Arial" w:eastAsia="Times New Roman" w:hAnsi="Arial" w:cs="Arial"/>
-                <w:color w:val="111111"/>
-              </w:rPr>
-              <w:t>SELL</w:t>
-            </w:r>
-            <w:r>
-              <w:rPr>
-                <w:rFonts w:ascii="Arial" w:eastAsia="Times New Roman" w:hAnsi="Arial" w:cs="Arial"/>
-                <w:color w:val="111111"/>
-              </w:rPr>
-              <w:t xml:space="preserve">) :  new QTY = OLD QTY </w:t>
+              <w:t xml:space="preserve">(SELL) :  new QTY = OLD QTY </w:t>
             </w:r>
             <w:r>
               <w:rPr>
@@ -1309,14 +1283,7 @@
                 <w:color w:val="111111"/>
               </w:rPr>
               <w:lastRenderedPageBreak/>
-              <w:t xml:space="preserve">ACT </w:t>
-            </w:r>
-            <w:r>
-              <w:rPr>
-                <w:rFonts w:ascii="Arial" w:eastAsia="Times New Roman" w:hAnsi="Arial" w:cs="Arial"/>
-                <w:color w:val="111111"/>
-              </w:rPr>
-              <w:t>AMT</w:t>
+              <w:t>ACT AMT</w:t>
             </w:r>
           </w:p>
         </w:tc>
@@ -1386,127 +1353,22 @@
                 <w:rFonts w:ascii="Arial" w:eastAsia="Times New Roman" w:hAnsi="Arial" w:cs="Arial"/>
                 <w:color w:val="111111"/>
               </w:rPr>
-              <w:t xml:space="preserve">(BUY)  :  new </w:t>
-            </w:r>
-            <w:r>
-              <w:rPr>
-                <w:rFonts w:ascii="Arial" w:eastAsia="Times New Roman" w:hAnsi="Arial" w:cs="Arial"/>
-                <w:color w:val="111111"/>
-              </w:rPr>
-              <w:t>AMT</w:t>
-            </w:r>
-            <w:r>
-              <w:rPr>
-                <w:rFonts w:ascii="Arial" w:eastAsia="Times New Roman" w:hAnsi="Arial" w:cs="Arial"/>
-                <w:color w:val="111111"/>
-              </w:rPr>
-              <w:t xml:space="preserve"> = OLD </w:t>
-            </w:r>
-            <w:r>
-              <w:rPr>
-                <w:rFonts w:ascii="Arial" w:eastAsia="Times New Roman" w:hAnsi="Arial" w:cs="Arial"/>
-                <w:color w:val="111111"/>
-              </w:rPr>
-              <w:t>AMT</w:t>
-            </w:r>
-            <w:r>
-              <w:rPr>
-                <w:rFonts w:ascii="Arial" w:eastAsia="Times New Roman" w:hAnsi="Arial" w:cs="Arial"/>
-                <w:color w:val="111111"/>
-              </w:rPr>
-              <w:t xml:space="preserve"> + </w:t>
-            </w:r>
-            <w:r>
-              <w:rPr>
-                <w:rFonts w:ascii="Arial" w:eastAsia="Times New Roman" w:hAnsi="Arial" w:cs="Arial"/>
-                <w:color w:val="111111"/>
-              </w:rPr>
-              <w:t>TRAN AMT</w:t>
-            </w:r>
-          </w:p>
-          <w:p>
-            <w:pPr>
-              <w:rPr>
-                <w:rFonts w:ascii="Arial" w:eastAsia="Times New Roman" w:hAnsi="Arial" w:cs="Arial"/>
-                <w:color w:val="111111"/>
-              </w:rPr>
-            </w:pPr>
-            <w:r>
-              <w:rPr>
-                <w:rFonts w:ascii="Arial" w:eastAsia="Times New Roman" w:hAnsi="Arial" w:cs="Arial"/>
-                <w:color w:val="111111"/>
-              </w:rPr>
-              <w:t xml:space="preserve">(SELL) :  </w:t>
-            </w:r>
-            <w:r>
-              <w:rPr>
-                <w:rFonts w:ascii="Arial" w:eastAsia="Times New Roman" w:hAnsi="Arial" w:cs="Arial"/>
-                <w:color w:val="111111"/>
-              </w:rPr>
-              <w:t xml:space="preserve">new </w:t>
-            </w:r>
-            <w:r>
-              <w:rPr>
-                <w:rFonts w:ascii="Arial" w:eastAsia="Times New Roman" w:hAnsi="Arial" w:cs="Arial"/>
-                <w:color w:val="111111"/>
-              </w:rPr>
-              <w:t>AMT</w:t>
-            </w:r>
-            <w:r>
-              <w:rPr>
-                <w:rFonts w:ascii="Arial" w:eastAsia="Times New Roman" w:hAnsi="Arial" w:cs="Arial"/>
-                <w:color w:val="111111"/>
-              </w:rPr>
-              <w:t xml:space="preserve"> = OLD </w:t>
-            </w:r>
-            <w:r>
-              <w:rPr>
-                <w:rFonts w:ascii="Arial" w:eastAsia="Times New Roman" w:hAnsi="Arial" w:cs="Arial"/>
-                <w:color w:val="111111"/>
-              </w:rPr>
-              <w:t>AMT</w:t>
-            </w:r>
-            <w:r>
-              <w:rPr>
-                <w:rFonts w:ascii="Arial" w:eastAsia="Times New Roman" w:hAnsi="Arial" w:cs="Arial"/>
-                <w:color w:val="111111"/>
-              </w:rPr>
-              <w:t xml:space="preserve"> </w:t>
-            </w:r>
-            <w:r>
-              <w:rPr>
-                <w:rFonts w:ascii="Arial" w:eastAsia="Times New Roman" w:hAnsi="Arial" w:cs="Arial"/>
-                <w:color w:val="111111"/>
-              </w:rPr>
-              <w:t>–</w:t>
-            </w:r>
-            <w:r>
-              <w:rPr>
-                <w:rFonts w:ascii="Arial" w:eastAsia="Times New Roman" w:hAnsi="Arial" w:cs="Arial"/>
-                <w:color w:val="111111"/>
-              </w:rPr>
-              <w:t xml:space="preserve"> </w:t>
-            </w:r>
-            <w:r>
-              <w:rPr>
-                <w:rFonts w:ascii="Arial" w:eastAsia="Times New Roman" w:hAnsi="Arial" w:cs="Arial"/>
-                <w:color w:val="111111"/>
-              </w:rPr>
-              <w:t>(</w:t>
-            </w:r>
-            <w:r>
-              <w:rPr>
-                <w:rFonts w:ascii="Arial" w:eastAsia="Times New Roman" w:hAnsi="Arial" w:cs="Arial"/>
-                <w:color w:val="111111"/>
-              </w:rPr>
-              <w:t>Quantity</w:t>
-            </w:r>
-            <w:r>
-              <w:rPr>
-                <w:rFonts w:ascii="Arial" w:eastAsia="Times New Roman" w:hAnsi="Arial" w:cs="Arial"/>
-                <w:color w:val="111111"/>
-              </w:rPr>
-              <w:t xml:space="preserve"> * NEW AVG)</w:t>
+              <w:t>(BUY)  :  new AMT = OLD AMT + TRAN AMT</w:t>
+            </w:r>
+          </w:p>
+          <w:p>
+            <w:pPr>
+              <w:rPr>
+                <w:rFonts w:ascii="Arial" w:eastAsia="Times New Roman" w:hAnsi="Arial" w:cs="Arial"/>
+                <w:color w:val="111111"/>
+              </w:rPr>
+            </w:pPr>
+            <w:r>
+              <w:rPr>
+                <w:rFonts w:ascii="Arial" w:eastAsia="Times New Roman" w:hAnsi="Arial" w:cs="Arial"/>
+                <w:color w:val="111111"/>
+              </w:rPr>
+              <w:t>(SELL) :  new AMT = OLD AMT – (Quantity * NEW AVG)</w:t>
             </w:r>
           </w:p>
         </w:tc>
@@ -1612,49 +1474,7 @@
                 <w:rFonts w:ascii="Arial" w:eastAsia="Times New Roman" w:hAnsi="Arial" w:cs="Arial"/>
                 <w:color w:val="111111"/>
               </w:rPr>
-              <w:t xml:space="preserve">new </w:t>
-            </w:r>
-            <w:r>
-              <w:rPr>
-                <w:rFonts w:ascii="Arial" w:eastAsia="Times New Roman" w:hAnsi="Arial" w:cs="Arial"/>
-                <w:color w:val="111111"/>
-              </w:rPr>
-              <w:t>AVG</w:t>
-            </w:r>
-            <w:r>
-              <w:rPr>
-                <w:rFonts w:ascii="Arial" w:eastAsia="Times New Roman" w:hAnsi="Arial" w:cs="Arial"/>
-                <w:color w:val="111111"/>
-              </w:rPr>
-              <w:t xml:space="preserve"> = </w:t>
-            </w:r>
-            <w:r>
-              <w:rPr>
-                <w:rFonts w:ascii="Arial" w:eastAsia="Times New Roman" w:hAnsi="Arial" w:cs="Arial"/>
-                <w:color w:val="111111"/>
-              </w:rPr>
-              <w:t>(</w:t>
-            </w:r>
-            <w:r>
-              <w:rPr>
-                <w:rFonts w:ascii="Arial" w:eastAsia="Times New Roman" w:hAnsi="Arial" w:cs="Arial"/>
-                <w:color w:val="111111"/>
-              </w:rPr>
-              <w:t>OLD AMT + TRAN AMT</w:t>
-            </w:r>
-            <w:r>
-              <w:rPr>
-                <w:rFonts w:ascii="Arial" w:eastAsia="Times New Roman" w:hAnsi="Arial" w:cs="Arial"/>
-                <w:color w:val="111111"/>
-              </w:rPr>
-              <w:t xml:space="preserve">) / NEW </w:t>
-            </w:r>
-            <w:r>
-              <w:rPr>
-                <w:rFonts w:ascii="Arial" w:eastAsia="Times New Roman" w:hAnsi="Arial" w:cs="Arial"/>
-                <w:color w:val="111111"/>
-              </w:rPr>
-              <w:t>ACT QTY</w:t>
+              <w:t>new AVG = (OLD AMT + TRAN AMT) / NEW ACT QTY</w:t>
             </w:r>
           </w:p>
         </w:tc>
@@ -1849,14 +1669,7 @@
                 <w:rFonts w:ascii="Arial" w:eastAsia="Times New Roman" w:hAnsi="Arial" w:cs="Arial"/>
                 <w:color w:val="111111"/>
               </w:rPr>
-              <w:t>TRAN P&amp;L</w:t>
-            </w:r>
-            <w:r>
-              <w:rPr>
-                <w:rFonts w:ascii="Arial" w:eastAsia="Times New Roman" w:hAnsi="Arial" w:cs="Arial"/>
-                <w:color w:val="111111"/>
-              </w:rPr>
-              <w:t xml:space="preserve">, which is calculated in case of SELL Only  </w:t>
+              <w:t xml:space="preserve">TRAN P&amp;L, which is calculated in case of SELL Only  </w:t>
             </w:r>
           </w:p>
         </w:tc>
@@ -1888,16 +1701,7 @@
           <w:sz w:val="24"/>
           <w:szCs w:val="24"/>
         </w:rPr>
-        <w:t xml:space="preserve">The Required accounting structure is as </w:t>
-      </w:r>
-      <w:r>
-        <w:rPr>
-          <w:rFonts w:ascii="Arial" w:eastAsia="Times New Roman" w:hAnsi="Arial" w:cs="Arial"/>
-          <w:color w:val="111111"/>
-          <w:sz w:val="24"/>
-          <w:szCs w:val="24"/>
-        </w:rPr>
-        <w:t>following:</w:t>
+        <w:t>The Required accounting structure is as following:</w:t>
       </w:r>
     </w:p>
     <w:tbl>
@@ -2389,8 +2193,6 @@
             </w:pPr>
           </w:p>
         </w:tc>
-        <w:bookmarkStart w:id="0" w:name="_GoBack"/>
-        <w:bookmarkEnd w:id="0"/>
       </w:tr>
     </w:tbl>
     <w:p>
@@ -2902,7 +2704,6 @@
       <w:spacing w:after="0" w:line="240" w:lineRule="auto"/>
     </w:pPr>
     <w:tblPr>
-      <w:tblInd w:w="0" w:type="dxa"/>
       <w:tblBorders>
         <w:top w:val="single" w:sz="4" w:space="0" w:color="auto"/>
         <w:left w:val="single" w:sz="4" w:space="0" w:color="auto"/>
@@ -2911,12 +2712,6 @@
         <w:insideH w:val="single" w:sz="4" w:space="0" w:color="auto"/>
         <w:insideV w:val="single" w:sz="4" w:space="0" w:color="auto"/>
       </w:tblBorders>
-      <w:tblCellMar>
-        <w:top w:w="0" w:type="dxa"/>
-        <w:left w:w="108" w:type="dxa"/>
-        <w:bottom w:w="0" w:type="dxa"/>
-        <w:right w:w="108" w:type="dxa"/>
-      </w:tblCellMar>
     </w:tblPr>
   </w:style>
   <w:style w:type="character" w:customStyle="1" w:styleId="Heading1Char">

</xml_diff>